<commit_message>
2018-07-26 looping statements practice.
</commit_message>
<xml_diff>
--- a/Assignments.docx
+++ b/Assignments.docx
@@ -1127,6 +1127,21 @@
     </w:p>
     <w:p>
       <w:pPr>
+        <w:pStyle w:val="ListParagraph"/>
+        <w:numPr>
+          <w:ilvl w:val="0"/>
+          <w:numId w:val="1"/>
+        </w:numPr>
+        <w:ind w:hanging="0"/>
+        <w:rPr/>
+      </w:pPr>
+      <w:r>
+        <w:rPr/>
+        <w:t>Given an age, figure out whether someone's a baby, toddler, child, teenager, adult or old codger.</w:t>
+      </w:r>
+    </w:p>
+    <w:p>
+      <w:pPr>
         <w:pStyle w:val="Heading1"/>
         <w:rPr/>
       </w:pPr>
@@ -1211,7 +1226,15 @@
       </w:pPr>
       <w:r>
         <w:rPr/>
-        <w:t>take a string from the user and check contains only  capiatl letters or not?</w:t>
+        <w:t xml:space="preserve">take a string from the user and check contains only  </w:t>
+      </w:r>
+      <w:r>
+        <w:rPr/>
+        <w:t>capital</w:t>
+      </w:r>
+      <w:r>
+        <w:rPr/>
+        <w:t xml:space="preserve"> letters or not?</w:t>
       </w:r>
     </w:p>
     <w:p>
@@ -1243,7 +1266,11 @@
       </w:r>
       <w:r>
         <w:rPr/>
-        <w:t>WAP to replace last n occurances.</w:t>
+        <w:t xml:space="preserve">WAP to replace last n </w:t>
+      </w:r>
+      <w:r>
+        <w:rPr/>
+        <w:t>occurrence.</w:t>
       </w:r>
     </w:p>
     <w:p>
@@ -1399,63 +1426,103 @@
       </w:pPr>
       <w:r>
         <w:rPr/>
-        <w:t>take a string from the user and check contains atleast one digit or not?</w:t>
-      </w:r>
-    </w:p>
-    <w:p>
-      <w:pPr>
-        <w:pStyle w:val="ListParagraph"/>
-        <w:numPr>
-          <w:ilvl w:val="0"/>
-          <w:numId w:val="1"/>
-        </w:numPr>
-        <w:rPr/>
-      </w:pPr>
-      <w:r>
-        <w:rPr/>
-        <w:t>19. take a string from the user and check contains atleast one alphabets or not?</w:t>
-      </w:r>
-    </w:p>
-    <w:p>
-      <w:pPr>
-        <w:pStyle w:val="ListParagraph"/>
-        <w:numPr>
-          <w:ilvl w:val="0"/>
-          <w:numId w:val="1"/>
-        </w:numPr>
-        <w:rPr/>
-      </w:pPr>
-      <w:r>
-        <w:rPr/>
-        <w:t>20. take a string from the user and check contains atleast one chars or not?</w:t>
-      </w:r>
-    </w:p>
-    <w:p>
-      <w:pPr>
-        <w:pStyle w:val="ListParagraph"/>
-        <w:numPr>
-          <w:ilvl w:val="0"/>
-          <w:numId w:val="1"/>
-        </w:numPr>
-        <w:rPr/>
-      </w:pPr>
-      <w:r>
-        <w:rPr/>
-        <w:t>21. take a string from the user and check contains atleast one capital letter or not?</w:t>
-      </w:r>
-    </w:p>
-    <w:p>
-      <w:pPr>
-        <w:pStyle w:val="ListParagraph"/>
-        <w:numPr>
-          <w:ilvl w:val="0"/>
-          <w:numId w:val="1"/>
-        </w:numPr>
-        <w:rPr/>
-      </w:pPr>
-      <w:r>
-        <w:rPr/>
-        <w:t>22. take a string from the user and check contains atleast one small letter or not?</w:t>
+        <w:t xml:space="preserve">take a string from the user and check contains </w:t>
+      </w:r>
+      <w:r>
+        <w:rPr/>
+        <w:t>at least</w:t>
+      </w:r>
+      <w:r>
+        <w:rPr/>
+        <w:t xml:space="preserve"> one digit or not?</w:t>
+      </w:r>
+    </w:p>
+    <w:p>
+      <w:pPr>
+        <w:pStyle w:val="ListParagraph"/>
+        <w:numPr>
+          <w:ilvl w:val="0"/>
+          <w:numId w:val="1"/>
+        </w:numPr>
+        <w:rPr/>
+      </w:pPr>
+      <w:r>
+        <w:rPr/>
+        <w:t xml:space="preserve">19. take a string from the user and check contains </w:t>
+      </w:r>
+      <w:r>
+        <w:rPr/>
+        <w:t>at least</w:t>
+      </w:r>
+      <w:r>
+        <w:rPr/>
+        <w:t xml:space="preserve"> one alphabets or not?</w:t>
+      </w:r>
+    </w:p>
+    <w:p>
+      <w:pPr>
+        <w:pStyle w:val="ListParagraph"/>
+        <w:numPr>
+          <w:ilvl w:val="0"/>
+          <w:numId w:val="1"/>
+        </w:numPr>
+        <w:rPr/>
+      </w:pPr>
+      <w:r>
+        <w:rPr/>
+        <w:t xml:space="preserve">20. take a string from the user and check contains </w:t>
+      </w:r>
+      <w:r>
+        <w:rPr/>
+        <w:t>at least</w:t>
+      </w:r>
+      <w:r>
+        <w:rPr/>
+        <w:t xml:space="preserve"> one chars or not?</w:t>
+      </w:r>
+    </w:p>
+    <w:p>
+      <w:pPr>
+        <w:pStyle w:val="ListParagraph"/>
+        <w:numPr>
+          <w:ilvl w:val="0"/>
+          <w:numId w:val="1"/>
+        </w:numPr>
+        <w:rPr/>
+      </w:pPr>
+      <w:r>
+        <w:rPr/>
+        <w:t xml:space="preserve">21. take a string from the user and check contains </w:t>
+      </w:r>
+      <w:r>
+        <w:rPr/>
+        <w:t>at least</w:t>
+      </w:r>
+      <w:r>
+        <w:rPr/>
+        <w:t xml:space="preserve"> one capital letter or not?</w:t>
+      </w:r>
+    </w:p>
+    <w:p>
+      <w:pPr>
+        <w:pStyle w:val="ListParagraph"/>
+        <w:numPr>
+          <w:ilvl w:val="0"/>
+          <w:numId w:val="1"/>
+        </w:numPr>
+        <w:rPr/>
+      </w:pPr>
+      <w:r>
+        <w:rPr/>
+        <w:t xml:space="preserve">22. take a string from the user and check contains </w:t>
+      </w:r>
+      <w:r>
+        <w:rPr/>
+        <w:t>at least</w:t>
+      </w:r>
+      <w:r>
+        <w:rPr/>
+        <w:t xml:space="preserve"> one small letter or not?</w:t>
       </w:r>
     </w:p>
     <w:p>
@@ -1497,7 +1564,11 @@
       </w:pPr>
       <w:r>
         <w:rPr/>
-        <w:t>Play a number guessing game (User enters a guess, you print YES or Higher or Lower)</w:t>
+        <w:t xml:space="preserve">Play a number guessing game (User enters a guess, you print YES or Higher or Lower). </w:t>
+      </w:r>
+      <w:r>
+        <w:rPr/>
+        <w:t>This should continue until and until user gives a correct number or want to quit in the middle.</w:t>
       </w:r>
     </w:p>
     <w:p>
@@ -1529,20 +1600,6 @@
       </w:pPr>
       <w:r>
         <w:rPr/>
-        <w:t>Given an age, figure out whether someone's a baby, toddler, child, teenager, adult or old codger.</w:t>
-      </w:r>
-    </w:p>
-    <w:p>
-      <w:pPr>
-        <w:pStyle w:val="ListParagraph"/>
-        <w:numPr>
-          <w:ilvl w:val="0"/>
-          <w:numId w:val="1"/>
-        </w:numPr>
-        <w:rPr/>
-      </w:pPr>
-      <w:r>
-        <w:rPr/>
         <w:t xml:space="preserve"> </w:t>
       </w:r>
       <w:r>
@@ -1570,49 +1627,89 @@
       </w:pPr>
       <w:r>
         <w:rPr/>
-        <w:t>Write a program to findout big of two numbers</w:t>
-      </w:r>
-    </w:p>
-    <w:p>
-      <w:pPr>
-        <w:pStyle w:val="ListParagraph"/>
-        <w:numPr>
-          <w:ilvl w:val="0"/>
-          <w:numId w:val="1"/>
-        </w:numPr>
-        <w:rPr/>
-      </w:pPr>
-      <w:r>
-        <w:rPr/>
-        <w:t>Write a program to findout biggest number in the given numbers.</w:t>
-      </w:r>
-    </w:p>
-    <w:p>
-      <w:pPr>
-        <w:pStyle w:val="ListParagraph"/>
-        <w:numPr>
-          <w:ilvl w:val="0"/>
-          <w:numId w:val="1"/>
-        </w:numPr>
-        <w:rPr/>
-      </w:pPr>
-      <w:r>
-        <w:rPr/>
-        <w:t>findout third occurance of given substring</w:t>
-      </w:r>
-    </w:p>
-    <w:p>
-      <w:pPr>
-        <w:pStyle w:val="ListParagraph"/>
-        <w:numPr>
-          <w:ilvl w:val="0"/>
-          <w:numId w:val="1"/>
-        </w:numPr>
-        <w:rPr/>
-      </w:pPr>
-      <w:r>
-        <w:rPr/>
-        <w:t>findout nth occurance of given substring</w:t>
+        <w:t xml:space="preserve">Write a program to </w:t>
+      </w:r>
+      <w:r>
+        <w:rPr/>
+        <w:t>find out</w:t>
+      </w:r>
+      <w:r>
+        <w:rPr/>
+        <w:t xml:space="preserve"> big of two numbers</w:t>
+      </w:r>
+    </w:p>
+    <w:p>
+      <w:pPr>
+        <w:pStyle w:val="ListParagraph"/>
+        <w:numPr>
+          <w:ilvl w:val="0"/>
+          <w:numId w:val="1"/>
+        </w:numPr>
+        <w:rPr/>
+      </w:pPr>
+      <w:r>
+        <w:rPr/>
+        <w:t xml:space="preserve">Write a program to </w:t>
+      </w:r>
+      <w:r>
+        <w:rPr/>
+        <w:t>find out</w:t>
+      </w:r>
+      <w:r>
+        <w:rPr/>
+        <w:t xml:space="preserve"> biggest number in the given numbers.</w:t>
+      </w:r>
+    </w:p>
+    <w:p>
+      <w:pPr>
+        <w:pStyle w:val="ListParagraph"/>
+        <w:numPr>
+          <w:ilvl w:val="0"/>
+          <w:numId w:val="1"/>
+        </w:numPr>
+        <w:rPr/>
+      </w:pPr>
+      <w:r>
+        <w:rPr/>
+        <w:t>find out</w:t>
+      </w:r>
+      <w:r>
+        <w:rPr/>
+        <w:t xml:space="preserve"> third </w:t>
+      </w:r>
+      <w:r>
+        <w:rPr/>
+        <w:t>occurrence</w:t>
+      </w:r>
+      <w:r>
+        <w:rPr/>
+        <w:t xml:space="preserve"> of given substring</w:t>
+      </w:r>
+    </w:p>
+    <w:p>
+      <w:pPr>
+        <w:pStyle w:val="ListParagraph"/>
+        <w:numPr>
+          <w:ilvl w:val="0"/>
+          <w:numId w:val="1"/>
+        </w:numPr>
+        <w:rPr/>
+      </w:pPr>
+      <w:r>
+        <w:rPr/>
+        <w:t>find out</w:t>
+      </w:r>
+      <w:r>
+        <w:rPr/>
+        <w:t xml:space="preserve"> nth </w:t>
+      </w:r>
+      <w:r>
+        <w:rPr/>
+        <w:t>occurrence</w:t>
+      </w:r>
+      <w:r>
+        <w:rPr/>
+        <w:t xml:space="preserve"> of given substring</w:t>
       </w:r>
     </w:p>
     <w:p>
@@ -1630,7 +1727,11 @@
       </w:r>
       <w:r>
         <w:rPr/>
-        <w:t>Taake some single digit numbers from the user and findout min, maximum, sum, average</w:t>
+        <w:t>Take</w:t>
+      </w:r>
+      <w:r>
+        <w:rPr/>
+        <w:t xml:space="preserve"> some single digit numbers from the user and findout min, maximum, sum, average</w:t>
       </w:r>
     </w:p>
     <w:p>
@@ -1720,7 +1821,39 @@
       </w:pPr>
       <w:r>
         <w:rPr/>
-        <w:t>Take actuual string, soucrce string, destination string. replce first nth occurances of soucestring with destination string of actual string.</w:t>
+        <w:t xml:space="preserve">Take </w:t>
+      </w:r>
+      <w:r>
+        <w:rPr/>
+        <w:t>actual</w:t>
+      </w:r>
+      <w:r>
+        <w:rPr/>
+        <w:t xml:space="preserve"> string, </w:t>
+      </w:r>
+      <w:r>
+        <w:rPr/>
+        <w:t>source</w:t>
+      </w:r>
+      <w:r>
+        <w:rPr/>
+        <w:t xml:space="preserve"> string, destination string. replce first nth </w:t>
+      </w:r>
+      <w:r>
+        <w:rPr/>
+        <w:t>occurrences</w:t>
+      </w:r>
+      <w:r>
+        <w:rPr/>
+        <w:t xml:space="preserve"> of </w:t>
+      </w:r>
+      <w:r>
+        <w:rPr/>
+        <w:t>source string</w:t>
+      </w:r>
+      <w:r>
+        <w:rPr/>
+        <w:t xml:space="preserve"> with destination string of actual string.</w:t>
       </w:r>
     </w:p>
     <w:p>
@@ -1828,7 +1961,11 @@
       </w:pPr>
       <w:r>
         <w:rPr/>
-        <w:t>6.substraction</w:t>
+        <w:t>6.</w:t>
+      </w:r>
+      <w:r>
+        <w:rPr/>
+        <w:t>subtraction</w:t>
       </w:r>
     </w:p>
     <w:p>
@@ -1903,7 +2040,19 @@
       </w:r>
       <w:r>
         <w:rPr/>
-        <w:t>Taake numbers from the user and findout min, maximum, sum, average</w:t>
+        <w:t>Take</w:t>
+      </w:r>
+      <w:r>
+        <w:rPr/>
+        <w:t xml:space="preserve"> numbers from the user and </w:t>
+      </w:r>
+      <w:r>
+        <w:rPr/>
+        <w:t>find out</w:t>
+      </w:r>
+      <w:r>
+        <w:rPr/>
+        <w:t xml:space="preserve"> min, maximum, sum, average</w:t>
       </w:r>
     </w:p>
     <w:p>
@@ -1927,12 +2076,82 @@
     <w:p>
       <w:pPr>
         <w:pStyle w:val="ListParagraph"/>
-        <w:rPr>
-          <w:b/>
-          <w:b/>
-          <w:bCs/>
-          <w:u w:val="single"/>
-        </w:rPr>
+        <w:numPr>
+          <w:ilvl w:val="0"/>
+          <w:numId w:val="1"/>
+        </w:numPr>
+        <w:rPr/>
+      </w:pPr>
+      <w:r>
+        <w:rPr/>
+        <w:t>Take a string from the user and find out how many digits are there, how many special symbols are there, how many small letters are there, how many caps are there.</w:t>
+      </w:r>
+    </w:p>
+    <w:p>
+      <w:pPr>
+        <w:pStyle w:val="ListParagraph"/>
+        <w:numPr>
+          <w:ilvl w:val="0"/>
+          <w:numId w:val="1"/>
+        </w:numPr>
+        <w:rPr/>
+      </w:pPr>
+      <w:r>
+        <w:rPr/>
+        <w:t>Take a char from the user and find out how many number of occurrences are there in given string</w:t>
+      </w:r>
+    </w:p>
+    <w:p>
+      <w:pPr>
+        <w:pStyle w:val="ListParagraph"/>
+        <w:numPr>
+          <w:ilvl w:val="0"/>
+          <w:numId w:val="1"/>
+        </w:numPr>
+        <w:rPr/>
+      </w:pPr>
+      <w:r>
+        <w:rPr/>
+        <w:t>Take a element from the user and find out how many number of occurrences are there in given list</w:t>
+      </w:r>
+    </w:p>
+    <w:p>
+      <w:pPr>
+        <w:pStyle w:val="ListParagraph"/>
+        <w:numPr>
+          <w:ilvl w:val="0"/>
+          <w:numId w:val="1"/>
+        </w:numPr>
+        <w:rPr/>
+      </w:pPr>
+      <w:r>
+        <w:rPr/>
+        <w:t>Take a element from the user and find out how many number of occurrences are there in given tuple</w:t>
+      </w:r>
+    </w:p>
+    <w:p>
+      <w:pPr>
+        <w:pStyle w:val="ListParagraph"/>
+        <w:widowControl/>
+        <w:numPr>
+          <w:ilvl w:val="0"/>
+          <w:numId w:val="0"/>
+        </w:numPr>
+        <w:bidi w:val="0"/>
+        <w:spacing w:lineRule="auto" w:line="276" w:before="0" w:after="200"/>
+        <w:ind w:left="1117" w:right="0" w:hanging="0"/>
+        <w:contextualSpacing/>
+        <w:jc w:val="left"/>
+        <w:rPr/>
+      </w:pPr>
+      <w:r>
+        <w:rPr/>
+      </w:r>
+    </w:p>
+    <w:p>
+      <w:pPr>
+        <w:pStyle w:val="ListParagraph"/>
+        <w:rPr/>
       </w:pPr>
       <w:r>
         <w:rPr>
@@ -1940,7 +2159,7 @@
           <w:bCs/>
           <w:u w:val="single"/>
         </w:rPr>
-        <w:t>DATASTRUCTURES</w:t>
+        <w:t>DATA STRUCTURES</w:t>
       </w:r>
     </w:p>
     <w:p>
@@ -2312,7 +2531,11 @@
       </w:pPr>
       <w:r>
         <w:rPr/>
-        <w:t>input: google</w:t>
+        <w:t xml:space="preserve">input: </w:t>
+      </w:r>
+      <w:r>
+        <w:rPr/>
+        <w:t>Google</w:t>
       </w:r>
     </w:p>
     <w:p>
@@ -2362,7 +2585,15 @@
       </w:r>
       <w:r>
         <w:rPr/>
-        <w:t>Sort the list marks = [("mohan", 80), ("satish", 90), ("purnesh", 40), ("venkat", 30)] acording to descending order of marks</w:t>
+        <w:t xml:space="preserve">Sort the list marks = [("mohan", 80), ("satish", 90), ("purnesh", 40), ("venkat", 30)] </w:t>
+      </w:r>
+      <w:r>
+        <w:rPr/>
+        <w:t>according</w:t>
+      </w:r>
+      <w:r>
+        <w:rPr/>
+        <w:t xml:space="preserve"> to descending order of marks</w:t>
       </w:r>
     </w:p>
     <w:p>
@@ -2454,7 +2685,15 @@
       </w:pPr>
       <w:r>
         <w:rPr/>
-        <w:t>WAP to remove n occurances of specified element from a list</w:t>
+        <w:t xml:space="preserve">WAP to remove n </w:t>
+      </w:r>
+      <w:r>
+        <w:rPr/>
+        <w:t>occurrences</w:t>
+      </w:r>
+      <w:r>
+        <w:rPr/>
+        <w:t xml:space="preserve"> of specified element from a list</w:t>
       </w:r>
     </w:p>
     <w:p>
@@ -2482,63 +2721,77 @@
       </w:pPr>
       <w:r>
         <w:rPr/>
-        <w:t>XOR operation in pyton.</w:t>
-      </w:r>
-    </w:p>
-    <w:p>
-      <w:pPr>
-        <w:pStyle w:val="ListParagraph"/>
-        <w:numPr>
-          <w:ilvl w:val="0"/>
-          <w:numId w:val="1"/>
-        </w:numPr>
-        <w:rPr/>
-      </w:pPr>
-      <w:r>
-        <w:rPr/>
-        <w:t>how to remove all occurances of the given element in a list</w:t>
-      </w:r>
-    </w:p>
-    <w:p>
-      <w:pPr>
-        <w:pStyle w:val="ListParagraph"/>
-        <w:numPr>
-          <w:ilvl w:val="0"/>
-          <w:numId w:val="1"/>
-        </w:numPr>
-        <w:rPr/>
-      </w:pPr>
-      <w:r>
-        <w:rPr/>
-        <w:t>how to remove first n occurances of the given element in a list</w:t>
-      </w:r>
-    </w:p>
-    <w:p>
-      <w:pPr>
-        <w:pStyle w:val="ListParagraph"/>
-        <w:numPr>
-          <w:ilvl w:val="0"/>
-          <w:numId w:val="1"/>
-        </w:numPr>
-        <w:rPr/>
-      </w:pPr>
-      <w:r>
-        <w:rPr/>
-        <w:t>how to remove last n occurances of the given element in a list</w:t>
-      </w:r>
-    </w:p>
-    <w:p>
-      <w:pPr>
-        <w:pStyle w:val="ListParagraph"/>
-        <w:numPr>
-          <w:ilvl w:val="0"/>
-          <w:numId w:val="1"/>
-        </w:numPr>
-        <w:rPr/>
-      </w:pPr>
-      <w:r>
-        <w:rPr/>
-        <w:t>how to remove nth occurances of the given element in a list</w:t>
+        <w:t xml:space="preserve">XOR operation in </w:t>
+      </w:r>
+      <w:r>
+        <w:rPr/>
+        <w:t>python.</w:t>
+      </w:r>
+    </w:p>
+    <w:p>
+      <w:pPr>
+        <w:pStyle w:val="ListParagraph"/>
+        <w:numPr>
+          <w:ilvl w:val="0"/>
+          <w:numId w:val="1"/>
+        </w:numPr>
+        <w:rPr/>
+      </w:pPr>
+      <w:r>
+        <w:rPr/>
+        <w:t xml:space="preserve">how to remove all </w:t>
+      </w:r>
+      <w:bookmarkStart w:id="0" w:name="__DdeLink__574_846561698"/>
+      <w:r>
+        <w:rPr/>
+        <w:t>occurrences</w:t>
+      </w:r>
+      <w:bookmarkEnd w:id="0"/>
+      <w:r>
+        <w:rPr/>
+        <w:t xml:space="preserve"> of the given element in a list</w:t>
+      </w:r>
+    </w:p>
+    <w:p>
+      <w:pPr>
+        <w:pStyle w:val="ListParagraph"/>
+        <w:numPr>
+          <w:ilvl w:val="0"/>
+          <w:numId w:val="1"/>
+        </w:numPr>
+        <w:rPr/>
+      </w:pPr>
+      <w:r>
+        <w:rPr/>
+        <w:t>how to remove first n occurrences of the given element in a list</w:t>
+      </w:r>
+    </w:p>
+    <w:p>
+      <w:pPr>
+        <w:pStyle w:val="ListParagraph"/>
+        <w:numPr>
+          <w:ilvl w:val="0"/>
+          <w:numId w:val="1"/>
+        </w:numPr>
+        <w:rPr/>
+      </w:pPr>
+      <w:r>
+        <w:rPr/>
+        <w:t>how to remove last n occurrences of the given element in a list</w:t>
+      </w:r>
+    </w:p>
+    <w:p>
+      <w:pPr>
+        <w:pStyle w:val="ListParagraph"/>
+        <w:numPr>
+          <w:ilvl w:val="0"/>
+          <w:numId w:val="1"/>
+        </w:numPr>
+        <w:rPr/>
+      </w:pPr>
+      <w:r>
+        <w:rPr/>
+        <w:t>how to remove nth occurrences of the given element in a list</w:t>
       </w:r>
     </w:p>
     <w:p>
@@ -2570,35 +2823,35 @@
       </w:r>
       <w:r>
         <w:rPr/>
-        <w:t>WAP to remove all occurances of given substring from actual string</w:t>
-      </w:r>
-    </w:p>
-    <w:p>
-      <w:pPr>
-        <w:pStyle w:val="ListParagraph"/>
-        <w:numPr>
-          <w:ilvl w:val="0"/>
-          <w:numId w:val="1"/>
-        </w:numPr>
-        <w:rPr/>
-      </w:pPr>
-      <w:r>
-        <w:rPr/>
-        <w:t>WAP to remove first n occurances of given substring from actual string</w:t>
-      </w:r>
-    </w:p>
-    <w:p>
-      <w:pPr>
-        <w:pStyle w:val="ListParagraph"/>
-        <w:numPr>
-          <w:ilvl w:val="0"/>
-          <w:numId w:val="1"/>
-        </w:numPr>
-        <w:rPr/>
-      </w:pPr>
-      <w:r>
-        <w:rPr/>
-        <w:t>WAP to remove last n occurances of given substring from actual string</w:t>
+        <w:t>WAP to remove all occurrences of given substring from actual string</w:t>
+      </w:r>
+    </w:p>
+    <w:p>
+      <w:pPr>
+        <w:pStyle w:val="ListParagraph"/>
+        <w:numPr>
+          <w:ilvl w:val="0"/>
+          <w:numId w:val="1"/>
+        </w:numPr>
+        <w:rPr/>
+      </w:pPr>
+      <w:r>
+        <w:rPr/>
+        <w:t>WAP to remove first n occurrences of given substring from actual string</w:t>
+      </w:r>
+    </w:p>
+    <w:p>
+      <w:pPr>
+        <w:pStyle w:val="ListParagraph"/>
+        <w:numPr>
+          <w:ilvl w:val="0"/>
+          <w:numId w:val="1"/>
+        </w:numPr>
+        <w:rPr/>
+      </w:pPr>
+      <w:r>
+        <w:rPr/>
+        <w:t>WAP to remove last n occurrences of given substring from actual string</w:t>
       </w:r>
     </w:p>
     <w:p>
@@ -2616,7 +2869,7 @@
       </w:r>
       <w:r>
         <w:rPr/>
-        <w:t>WAP to replace last n occurances of given substring with destination string in actual string</w:t>
+        <w:t>WAP to replace last n occurrences of given substring with destination string in actual string</w:t>
       </w:r>
     </w:p>
     <w:p>

</xml_diff>

<commit_message>
20180729 functions and string introduction.
</commit_message>
<xml_diff>
--- a/Assignments.docx
+++ b/Assignments.docx
@@ -2122,7 +2122,31 @@
       </w:pPr>
       <w:r>
         <w:rPr/>
-        <w:t>Take a element from the user and find out how many number of occurrences are there in given list</w:t>
+        <w:t xml:space="preserve">Take a element from the user and find out how many </w:t>
+      </w:r>
+      <w:r>
+        <w:rPr/>
+        <w:t xml:space="preserve">times the </w:t>
+      </w:r>
+      <w:r>
+        <w:rPr/>
+        <w:t xml:space="preserve"> </w:t>
+      </w:r>
+      <w:r>
+        <w:rPr/>
+        <w:t xml:space="preserve">element </w:t>
+      </w:r>
+      <w:r>
+        <w:rPr/>
+        <w:t>occurre</w:t>
+      </w:r>
+      <w:r>
+        <w:rPr/>
+        <w:t>d</w:t>
+      </w:r>
+      <w:r>
+        <w:rPr/>
+        <w:t xml:space="preserve"> in given list</w:t>
       </w:r>
     </w:p>
     <w:p>

</xml_diff>

<commit_message>
20180801 list and list memory orgnization.
</commit_message>
<xml_diff>
--- a/Assignments.docx
+++ b/Assignments.docx
@@ -1178,7 +1178,6 @@
         </w:numPr>
         <w:rPr/>
       </w:pPr>
-      <w:bookmarkStart w:id="0" w:name="__DdeLink__576_846561698"/>
       <w:r>
         <w:rPr/>
         <w:t>take a number from the user and check whether it is prime?</w:t>
@@ -1321,8 +1320,6 @@
         </w:numPr>
         <w:rPr/>
       </w:pPr>
-      <w:bookmarkStart w:id="1" w:name="__DdeLink__576_846561698"/>
-      <w:bookmarkEnd w:id="1"/>
       <w:r>
         <w:rPr/>
         <w:t>Convert the total string in to upper case. Without using upper() function.</w:t>
@@ -2419,6 +2416,55 @@
           <w:szCs w:val="22"/>
         </w:rPr>
         <w:t>Convert the total string in to upper case.</w:t>
+      </w:r>
+    </w:p>
+    <w:p>
+      <w:pPr>
+        <w:pStyle w:val="ListParagraph"/>
+        <w:numPr>
+          <w:ilvl w:val="0"/>
+          <w:numId w:val="1"/>
+        </w:numPr>
+        <w:rPr>
+          <w:b w:val="false"/>
+          <w:b w:val="false"/>
+          <w:bCs w:val="false"/>
+          <w:sz w:val="22"/>
+          <w:szCs w:val="22"/>
+        </w:rPr>
+      </w:pPr>
+      <w:r>
+        <w:rPr>
+          <w:b w:val="false"/>
+          <w:bCs w:val="false"/>
+          <w:sz w:val="22"/>
+          <w:szCs w:val="22"/>
+        </w:rPr>
+        <w:t>Convert every word start letter into caps. Some how title not working if it contains numbers and special symbols in the word</w:t>
+      </w:r>
+    </w:p>
+    <w:p>
+      <w:pPr>
+        <w:pStyle w:val="ListParagraph"/>
+        <w:numPr>
+          <w:ilvl w:val="0"/>
+          <w:numId w:val="1"/>
+        </w:numPr>
+        <w:rPr>
+          <w:b w:val="false"/>
+          <w:b w:val="false"/>
+          <w:bCs w:val="false"/>
+          <w:sz w:val="22"/>
+          <w:szCs w:val="22"/>
+        </w:rPr>
+      </w:pPr>
+      <w:r>
+        <w:rPr>
+          <w:b w:val="false"/>
+          <w:bCs w:val="false"/>
+          <w:sz w:val="22"/>
+          <w:szCs w:val="22"/>
+        </w:rPr>
       </w:r>
     </w:p>
     <w:p>

</xml_diff>